<commit_message>
RENAMING IN WORD TEMPLATES
</commit_message>
<xml_diff>
--- a/wordDocuments/HelpTemplate.docx
+++ b/wordDocuments/HelpTemplate.docx
@@ -1,6 +1,6 @@
 
 <file path=word/document.xml><?xml version="1.0" encoding="utf-8"?>
-<w:document xmlns:wpc="http://schemas.microsoft.com/office/word/2010/wordprocessingCanvas" xmlns:cx="http://schemas.microsoft.com/office/drawing/2014/chartex" xmlns:cx1="http://schemas.microsoft.com/office/drawing/2015/9/8/chartex" xmlns:cx2="http://schemas.microsoft.com/office/drawing/2015/10/21/chartex" xmlns:cx3="http://schemas.microsoft.com/office/drawing/2016/5/9/chartex" xmlns:cx4="http://schemas.microsoft.com/office/drawing/2016/5/10/chartex" xmlns:cx5="http://schemas.microsoft.com/office/drawing/2016/5/11/chartex" xmlns:cx6="http://schemas.microsoft.com/office/drawing/2016/5/12/chartex" xmlns:cx7="http://schemas.microsoft.com/office/drawing/2016/5/13/chartex" xmlns:cx8="http://schemas.microsoft.com/office/drawing/2016/5/14/chartex" xmlns:mc="http://schemas.openxmlformats.org/markup-compatibility/2006" xmlns:aink="http://schemas.microsoft.com/office/drawing/2016/ink" xmlns:am3d="http://schemas.microsoft.com/office/drawing/2017/model3d" xmlns:o="urn:schemas-microsoft-com:office:office" xmlns:oel="http://schemas.microsoft.com/office/2019/extlst" xmlns:r="http://schemas.openxmlformats.org/officeDocument/2006/relationships" xmlns:m="http://schemas.openxmlformats.org/officeDocument/2006/math" xmlns:v="urn:schemas-microsoft-com:vml" xmlns:wp14="http://schemas.microsoft.com/office/word/2010/wordprocessingDrawing" xmlns:wp="http://schemas.openxmlformats.org/drawingml/2006/wordprocessingDrawing" xmlns:w10="urn:schemas-microsoft-com:office:word" xmlns:w="http://schemas.openxmlformats.org/wordprocessingml/2006/main" xmlns:w14="http://schemas.microsoft.com/office/word/2010/wordml" xmlns:w15="http://schemas.microsoft.com/office/word/2012/wordml" xmlns:w16cex="http://schemas.microsoft.com/office/word/2018/wordml/cex" xmlns:w16cid="http://schemas.microsoft.com/office/word/2016/wordml/cid" xmlns:w16="http://schemas.microsoft.com/office/word/2018/wordml" xmlns:w16sdtdh="http://schemas.microsoft.com/office/word/2020/wordml/sdtdatahash" xmlns:w16se="http://schemas.microsoft.com/office/word/2015/wordml/symex" xmlns:wpg="http://schemas.microsoft.com/office/word/2010/wordprocessingGroup" xmlns:wpi="http://schemas.microsoft.com/office/word/2010/wordprocessingInk" xmlns:wne="http://schemas.microsoft.com/office/word/2006/wordml" xmlns:wps="http://schemas.microsoft.com/office/word/2010/wordprocessingShape" mc:Ignorable="w14 w15 w16se w16cid w16 w16cex w16sdtdh wp14">
+<w:document xmlns:wpc="http://schemas.microsoft.com/office/word/2010/wordprocessingCanvas" xmlns:cx="http://schemas.microsoft.com/office/drawing/2014/chartex" xmlns:cx1="http://schemas.microsoft.com/office/drawing/2015/9/8/chartex" xmlns:cx2="http://schemas.microsoft.com/office/drawing/2015/10/21/chartex" xmlns:cx3="http://schemas.microsoft.com/office/drawing/2016/5/9/chartex" xmlns:cx4="http://schemas.microsoft.com/office/drawing/2016/5/10/chartex" xmlns:cx5="http://schemas.microsoft.com/office/drawing/2016/5/11/chartex" xmlns:cx6="http://schemas.microsoft.com/office/drawing/2016/5/12/chartex" xmlns:cx7="http://schemas.microsoft.com/office/drawing/2016/5/13/chartex" xmlns:cx8="http://schemas.microsoft.com/office/drawing/2016/5/14/chartex" xmlns:mc="http://schemas.openxmlformats.org/markup-compatibility/2006" xmlns:aink="http://schemas.microsoft.com/office/drawing/2016/ink" xmlns:am3d="http://schemas.microsoft.com/office/drawing/2017/model3d" xmlns:o="urn:schemas-microsoft-com:office:office" xmlns:r="http://schemas.openxmlformats.org/officeDocument/2006/relationships" xmlns:m="http://schemas.openxmlformats.org/officeDocument/2006/math" xmlns:v="urn:schemas-microsoft-com:vml" xmlns:wp14="http://schemas.microsoft.com/office/word/2010/wordprocessingDrawing" xmlns:wp="http://schemas.openxmlformats.org/drawingml/2006/wordprocessingDrawing" xmlns:w10="urn:schemas-microsoft-com:office:word" xmlns:w="http://schemas.openxmlformats.org/wordprocessingml/2006/main" xmlns:w14="http://schemas.microsoft.com/office/word/2010/wordml" xmlns:w15="http://schemas.microsoft.com/office/word/2012/wordml" xmlns:w16cex="http://schemas.microsoft.com/office/word/2018/wordml/cex" xmlns:w16cid="http://schemas.microsoft.com/office/word/2016/wordml/cid" xmlns:w16="http://schemas.microsoft.com/office/word/2018/wordml" xmlns:w16sdtdh="http://schemas.microsoft.com/office/word/2020/wordml/sdtdatahash" xmlns:w16se="http://schemas.microsoft.com/office/word/2015/wordml/symex" xmlns:wpg="http://schemas.microsoft.com/office/word/2010/wordprocessingGroup" xmlns:wpi="http://schemas.microsoft.com/office/word/2010/wordprocessingInk" xmlns:wne="http://schemas.microsoft.com/office/word/2006/wordml" xmlns:wps="http://schemas.microsoft.com/office/word/2010/wordprocessingShape" mc:Ignorable="w14 w15 w16se w16cid w16 w16cex w16sdtdh wp14">
   <w:body>
     <w:p>
       <w:pPr>
@@ -44,7 +44,6 @@
                 <w:lang w:val="en-US"/>
               </w:rPr>
             </w:pPr>
-            <w:proofErr w:type="gramStart"/>
             <w:r>
               <w:rPr>
                 <w:rFonts w:ascii="Arial Black" w:hAnsi="Arial Black"/>
@@ -60,16 +59,24 @@
                 <w:szCs w:val="56"/>
                 <w:lang w:val="en-US"/>
               </w:rPr>
-              <w:t>name</w:t>
-            </w:r>
-            <w:proofErr w:type="gramEnd"/>
-            <w:r>
-              <w:rPr>
-                <w:rFonts w:ascii="Arial Black" w:hAnsi="Arial Black"/>
-                <w:sz w:val="56"/>
-                <w:szCs w:val="56"/>
-              </w:rPr>
-              <w:t xml:space="preserve"> }}</w:t>
+              <w:t>nameBox</w:t>
+            </w:r>
+            <w:r>
+              <w:rPr>
+                <w:rFonts w:ascii="Arial Black" w:hAnsi="Arial Black"/>
+                <w:sz w:val="56"/>
+                <w:szCs w:val="56"/>
+                <w:lang w:val="en-US"/>
+              </w:rPr>
+              <w:t xml:space="preserve"> </w:t>
+            </w:r>
+            <w:r>
+              <w:rPr>
+                <w:rFonts w:ascii="Arial Black" w:hAnsi="Arial Black"/>
+                <w:sz w:val="56"/>
+                <w:szCs w:val="56"/>
+              </w:rPr>
+              <w:t>}}</w:t>
             </w:r>
           </w:p>
         </w:tc>
@@ -96,25 +103,32 @@
               </w:rPr>
               <w:t xml:space="preserve">{{ </w:t>
             </w:r>
-            <w:proofErr w:type="spellStart"/>
-            <w:r>
-              <w:rPr>
-                <w:rFonts w:ascii="Arial Black" w:hAnsi="Arial Black"/>
-                <w:sz w:val="56"/>
-                <w:szCs w:val="56"/>
-                <w:lang w:val="en-US"/>
-              </w:rPr>
-              <w:t>basic_name</w:t>
-            </w:r>
-            <w:proofErr w:type="spellEnd"/>
-            <w:r>
-              <w:rPr>
-                <w:rFonts w:ascii="Arial Black" w:hAnsi="Arial Black"/>
-                <w:sz w:val="56"/>
-                <w:szCs w:val="56"/>
-                <w:lang w:val="en-US"/>
-              </w:rPr>
-              <w:t xml:space="preserve"> }}</w:t>
+            <w:r>
+              <w:rPr>
+                <w:rFonts w:ascii="Arial Black" w:hAnsi="Arial Black"/>
+                <w:sz w:val="56"/>
+                <w:szCs w:val="56"/>
+                <w:lang w:val="en-US"/>
+              </w:rPr>
+              <w:t>basicName</w:t>
+            </w:r>
+            <w:r>
+              <w:rPr>
+                <w:rFonts w:ascii="Arial Black" w:hAnsi="Arial Black"/>
+                <w:sz w:val="56"/>
+                <w:szCs w:val="56"/>
+                <w:lang w:val="en-US"/>
+              </w:rPr>
+              <w:t xml:space="preserve"> </w:t>
+            </w:r>
+            <w:r>
+              <w:rPr>
+                <w:rFonts w:ascii="Arial Black" w:hAnsi="Arial Black"/>
+                <w:sz w:val="56"/>
+                <w:szCs w:val="56"/>
+                <w:lang w:val="en-US"/>
+              </w:rPr>
+              <w:t>}}</w:t>
             </w:r>
           </w:p>
         </w:tc>
@@ -180,7 +194,7 @@
                 <w:szCs w:val="56"/>
                 <w:lang w:val="en-US"/>
               </w:rPr>
-              <w:t>mass</w:t>
+              <w:t>weight</w:t>
             </w:r>
             <w:r>
               <w:rPr>
@@ -245,26 +259,8 @@
                 <w:rFonts w:ascii="Arial Black" w:hAnsi="Arial Black"/>
                 <w:sz w:val="56"/>
                 <w:szCs w:val="56"/>
-                <w:lang w:val="en-US"/>
-              </w:rPr>
-              <w:t>nominal</w:t>
-            </w:r>
-            <w:r>
-              <w:rPr>
-                <w:rFonts w:ascii="Arial Black" w:hAnsi="Arial Black"/>
-                <w:sz w:val="56"/>
-                <w:szCs w:val="56"/>
-              </w:rPr>
-              <w:t>_</w:t>
-            </w:r>
-            <w:r>
-              <w:rPr>
-                <w:rFonts w:ascii="Arial Black" w:hAnsi="Arial Black"/>
-                <w:sz w:val="56"/>
-                <w:szCs w:val="56"/>
-                <w:lang w:val="en-US"/>
-              </w:rPr>
-              <w:t>current</w:t>
+              </w:rPr>
+              <w:t>nominalCurrent</w:t>
             </w:r>
             <w:r>
               <w:rPr>
@@ -332,25 +328,32 @@
               </w:rPr>
               <w:t xml:space="preserve">{{ </w:t>
             </w:r>
-            <w:proofErr w:type="spellStart"/>
-            <w:r>
-              <w:rPr>
-                <w:rFonts w:ascii="Arial Black" w:hAnsi="Arial Black"/>
-                <w:sz w:val="56"/>
-                <w:szCs w:val="56"/>
-                <w:lang w:val="en-US"/>
-              </w:rPr>
-              <w:t>system_number</w:t>
-            </w:r>
-            <w:proofErr w:type="spellEnd"/>
-            <w:r>
-              <w:rPr>
-                <w:rFonts w:ascii="Arial Black" w:hAnsi="Arial Black"/>
-                <w:sz w:val="56"/>
-                <w:szCs w:val="56"/>
-                <w:lang w:val="en-US"/>
-              </w:rPr>
-              <w:t xml:space="preserve"> }}</w:t>
+            <w:r>
+              <w:rPr>
+                <w:rFonts w:ascii="Arial Black" w:hAnsi="Arial Black"/>
+                <w:sz w:val="56"/>
+                <w:szCs w:val="56"/>
+                <w:lang w:val="en-US"/>
+              </w:rPr>
+              <w:t>databaseNumber</w:t>
+            </w:r>
+            <w:r>
+              <w:rPr>
+                <w:rFonts w:ascii="Arial Black" w:hAnsi="Arial Black"/>
+                <w:sz w:val="56"/>
+                <w:szCs w:val="56"/>
+                <w:lang w:val="en-US"/>
+              </w:rPr>
+              <w:t xml:space="preserve"> </w:t>
+            </w:r>
+            <w:r>
+              <w:rPr>
+                <w:rFonts w:ascii="Arial Black" w:hAnsi="Arial Black"/>
+                <w:sz w:val="56"/>
+                <w:szCs w:val="56"/>
+                <w:lang w:val="en-US"/>
+              </w:rPr>
+              <w:t>}}</w:t>
             </w:r>
           </w:p>
           <w:p>
@@ -421,7 +424,25 @@
                 <w:szCs w:val="56"/>
                 <w:lang w:val="en-US"/>
               </w:rPr>
-              <w:t>IP{{ IP }}</w:t>
+              <w:t xml:space="preserve">IP{{ </w:t>
+            </w:r>
+            <w:r>
+              <w:rPr>
+                <w:rFonts w:ascii="Arial Black" w:hAnsi="Arial Black"/>
+                <w:sz w:val="56"/>
+                <w:szCs w:val="56"/>
+                <w:lang w:val="en-US"/>
+              </w:rPr>
+              <w:t>ingressProtectionRating</w:t>
+            </w:r>
+            <w:r>
+              <w:rPr>
+                <w:rFonts w:ascii="Arial Black" w:hAnsi="Arial Black"/>
+                <w:sz w:val="56"/>
+                <w:szCs w:val="56"/>
+                <w:lang w:val="en-US"/>
+              </w:rPr>
+              <w:t xml:space="preserve"> }}</w:t>
             </w:r>
           </w:p>
         </w:tc>

</xml_diff>